<commit_message>
Updated to cios rev19 base 37
</commit_message>
<xml_diff>
--- a/sciifii/Sciifii.docx
+++ b/sciifii/Sciifii.docx
@@ -1,10 +1,24 @@
 
 <file path=word/document.xml><?xml version="1.0" encoding="utf-8"?>
-<w:document xmlns:wpc="http://schemas.microsoft.com/office/word/2010/wordprocessingCanvas" xmlns:mc="http://schemas.openxmlformats.org/markup-compatibility/2006" xmlns:o="urn:schemas-microsoft-com:office:office" xmlns:r="http://schemas.openxmlformats.org/officeDocument/2006/relationships" xmlns:m="http://schemas.openxmlformats.org/officeDocument/2006/math" xmlns:v="urn:schemas-microsoft-com:vml" xmlns:wp14="http://schemas.microsoft.com/office/word/2010/wordprocessingDrawing" xmlns:wp="http://schemas.openxmlformats.org/drawingml/2006/wordprocessingDrawing" xmlns:w10="urn:schemas-microsoft-com:office:word" xmlns:w="http://schemas.openxmlformats.org/wordprocessingml/2006/main" xmlns:w14="http://schemas.microsoft.com/office/word/2010/wordml" xmlns:wpg="http://schemas.microsoft.com/office/word/2010/wordprocessingGroup" xmlns:wpi="http://schemas.microsoft.com/office/word/2010/wordprocessingInk" xmlns:wne="http://schemas.microsoft.com/office/word/2006/wordml" xmlns:wps="http://schemas.microsoft.com/office/word/2010/wordprocessingShape" mc:Ignorable="w14 wp14">
+<w:document xmlns:ve="http://schemas.openxmlformats.org/markup-compatibility/2006" xmlns:o="urn:schemas-microsoft-com:office:office" xmlns:r="http://schemas.openxmlformats.org/officeDocument/2006/relationships" xmlns:m="http://schemas.openxmlformats.org/officeDocument/2006/math" xmlns:v="urn:schemas-microsoft-com:vml" xmlns:wp="http://schemas.openxmlformats.org/drawingml/2006/wordprocessingDrawing" xmlns:w10="urn:schemas-microsoft-com:office:word" xmlns:w="http://schemas.openxmlformats.org/wordprocessingml/2006/main" xmlns:wne="http://schemas.microsoft.com/office/word/2006/wordml">
   <w:body>
     <w:p>
       <w:pPr>
-        <w:pStyle w:val="Title"/>
+        <w:pStyle w:val="Titre"/>
+        <w:rPr>
+          <w:lang w:val="en-US"/>
+        </w:rPr>
+      </w:pPr>
+      <w:r>
+        <w:rPr>
+          <w:lang w:val="en-US"/>
+        </w:rPr>
+        <w:t>Ke clean</w:t>
+      </w:r>
+    </w:p>
+    <w:p>
+      <w:pPr>
+        <w:pStyle w:val="Titre"/>
         <w:rPr>
           <w:lang w:val="en-US"/>
         </w:rPr>
@@ -18,7 +32,7 @@
     </w:p>
     <w:p>
       <w:pPr>
-        <w:pStyle w:val="Subtitle"/>
+        <w:pStyle w:val="Sous-titre"/>
         <w:rPr>
           <w:lang w:val="en-US"/>
         </w:rPr>
@@ -63,7 +77,7 @@
     </w:p>
     <w:p>
       <w:pPr>
-        <w:pStyle w:val="ListParagraph"/>
+        <w:pStyle w:val="Paragraphedeliste"/>
         <w:numPr>
           <w:ilvl w:val="0"/>
           <w:numId w:val="1"/>
@@ -81,7 +95,7 @@
     </w:p>
     <w:p>
       <w:pPr>
-        <w:pStyle w:val="ListParagraph"/>
+        <w:pStyle w:val="Paragraphedeliste"/>
         <w:numPr>
           <w:ilvl w:val="0"/>
           <w:numId w:val="1"/>
@@ -111,7 +125,7 @@
     </w:p>
     <w:p>
       <w:pPr>
-        <w:pStyle w:val="Subtitle"/>
+        <w:pStyle w:val="Sous-titre"/>
         <w:rPr>
           <w:lang w:val="en-US"/>
         </w:rPr>
@@ -224,7 +238,7 @@
     </w:p>
     <w:p>
       <w:pPr>
-        <w:pStyle w:val="Subtitle"/>
+        <w:pStyle w:val="Sous-titre"/>
         <w:rPr>
           <w:lang w:val="en-US"/>
         </w:rPr>
@@ -239,28 +253,28 @@
     <w:p>
       <w:pPr>
         <w:rPr>
-          <w:rStyle w:val="Hyperlink"/>
-          <w:lang w:val="en-US"/>
-        </w:rPr>
-      </w:pPr>
-      <w:hyperlink r:id="rId7" w:history="1">
+          <w:rStyle w:val="Lienhypertexte"/>
+          <w:lang w:val="en-US"/>
+        </w:rPr>
+      </w:pPr>
+      <w:hyperlink r:id="rId6" w:history="1">
         <w:r>
           <w:rPr>
-            <w:rStyle w:val="Hyperlink"/>
+            <w:rStyle w:val="Lienhypertexte"/>
             <w:lang w:val="en-US"/>
           </w:rPr>
           <w:t>team</w:t>
         </w:r>
         <w:r>
           <w:rPr>
-            <w:rStyle w:val="Hyperlink"/>
+            <w:rStyle w:val="Lienhypertexte"/>
             <w:lang w:val="en-US"/>
           </w:rPr>
           <w:t>Wii</w:t>
         </w:r>
         <w:r>
           <w:rPr>
-            <w:rStyle w:val="Hyperlink"/>
+            <w:rStyle w:val="Lienhypertexte"/>
             <w:lang w:val="en-US"/>
           </w:rPr>
           <w:t>gen@gmail.com</w:t>
@@ -270,13 +284,13 @@
     <w:p>
       <w:pPr>
         <w:rPr>
-          <w:rStyle w:val="Hyperlink"/>
-          <w:lang w:val="en-US"/>
-        </w:rPr>
-      </w:pPr>
-      <w:r>
-        <w:rPr>
-          <w:rStyle w:val="Hyperlink"/>
+          <w:rStyle w:val="Lienhypertexte"/>
+          <w:lang w:val="en-US"/>
+        </w:rPr>
+      </w:pPr>
+      <w:r>
+        <w:rPr>
+          <w:rStyle w:val="Lienhypertexte"/>
           <w:lang w:val="en-US"/>
         </w:rPr>
         <w:br w:type="page"/>
@@ -308,7 +322,7 @@
       <w:sdtContent>
         <w:p>
           <w:pPr>
-            <w:pStyle w:val="TOCHeading"/>
+            <w:pStyle w:val="En-ttedetabledesmatires"/>
           </w:pPr>
           <w:r>
             <w:t>Table of Contents</w:t>
@@ -316,7 +330,7 @@
         </w:p>
         <w:p>
           <w:pPr>
-            <w:pStyle w:val="TOC1"/>
+            <w:pStyle w:val="TM1"/>
             <w:tabs>
               <w:tab w:val="right" w:leader="dot" w:pos="9062"/>
             </w:tabs>
@@ -341,7 +355,7 @@
           <w:hyperlink w:anchor="_Toc264384624" w:history="1">
             <w:r>
               <w:rPr>
-                <w:rStyle w:val="Hyperlink"/>
+                <w:rStyle w:val="Lienhypertexte"/>
                 <w:noProof/>
                 <w:lang w:val="en-US"/>
               </w:rPr>
@@ -399,7 +413,7 @@
         </w:p>
         <w:p>
           <w:pPr>
-            <w:pStyle w:val="TOC1"/>
+            <w:pStyle w:val="TM1"/>
             <w:tabs>
               <w:tab w:val="right" w:leader="dot" w:pos="9062"/>
             </w:tabs>
@@ -412,7 +426,7 @@
           <w:hyperlink w:anchor="_Toc264384625" w:history="1">
             <w:r>
               <w:rPr>
-                <w:rStyle w:val="Hyperlink"/>
+                <w:rStyle w:val="Lienhypertexte"/>
                 <w:noProof/>
                 <w:lang w:val="en-US"/>
               </w:rPr>
@@ -470,7 +484,7 @@
         </w:p>
         <w:p>
           <w:pPr>
-            <w:pStyle w:val="TOC1"/>
+            <w:pStyle w:val="TM1"/>
             <w:tabs>
               <w:tab w:val="right" w:leader="dot" w:pos="9062"/>
             </w:tabs>
@@ -483,7 +497,7 @@
           <w:hyperlink w:anchor="_Toc264384626" w:history="1">
             <w:r>
               <w:rPr>
-                <w:rStyle w:val="Hyperlink"/>
+                <w:rStyle w:val="Lienhypertexte"/>
                 <w:noProof/>
                 <w:lang w:val="en-US"/>
               </w:rPr>
@@ -541,7 +555,7 @@
         </w:p>
         <w:p>
           <w:pPr>
-            <w:pStyle w:val="TOC2"/>
+            <w:pStyle w:val="TM2"/>
             <w:tabs>
               <w:tab w:val="right" w:leader="dot" w:pos="9062"/>
             </w:tabs>
@@ -554,7 +568,7 @@
           <w:hyperlink w:anchor="_Toc264384627" w:history="1">
             <w:r>
               <w:rPr>
-                <w:rStyle w:val="Hyperlink"/>
+                <w:rStyle w:val="Lienhypertexte"/>
                 <w:noProof/>
                 <w:lang w:val="en-US"/>
               </w:rPr>
@@ -612,7 +626,7 @@
         </w:p>
         <w:p>
           <w:pPr>
-            <w:pStyle w:val="TOC2"/>
+            <w:pStyle w:val="TM2"/>
             <w:tabs>
               <w:tab w:val="right" w:leader="dot" w:pos="9062"/>
             </w:tabs>
@@ -625,7 +639,7 @@
           <w:hyperlink w:anchor="_Toc264384628" w:history="1">
             <w:r>
               <w:rPr>
-                <w:rStyle w:val="Hyperlink"/>
+                <w:rStyle w:val="Lienhypertexte"/>
                 <w:noProof/>
                 <w:lang w:val="en-US"/>
               </w:rPr>
@@ -683,7 +697,7 @@
         </w:p>
         <w:p>
           <w:pPr>
-            <w:pStyle w:val="TOC2"/>
+            <w:pStyle w:val="TM2"/>
             <w:tabs>
               <w:tab w:val="right" w:leader="dot" w:pos="9062"/>
             </w:tabs>
@@ -696,7 +710,7 @@
           <w:hyperlink w:anchor="_Toc264384629" w:history="1">
             <w:r>
               <w:rPr>
-                <w:rStyle w:val="Hyperlink"/>
+                <w:rStyle w:val="Lienhypertexte"/>
                 <w:noProof/>
                 <w:lang w:val="en-US"/>
               </w:rPr>
@@ -754,7 +768,7 @@
         </w:p>
         <w:p>
           <w:pPr>
-            <w:pStyle w:val="TOC2"/>
+            <w:pStyle w:val="TM2"/>
             <w:tabs>
               <w:tab w:val="right" w:leader="dot" w:pos="9062"/>
             </w:tabs>
@@ -767,7 +781,7 @@
           <w:hyperlink w:anchor="_Toc264384630" w:history="1">
             <w:r>
               <w:rPr>
-                <w:rStyle w:val="Hyperlink"/>
+                <w:rStyle w:val="Lienhypertexte"/>
                 <w:noProof/>
                 <w:lang w:val="en-US"/>
               </w:rPr>
@@ -825,7 +839,7 @@
         </w:p>
         <w:p>
           <w:pPr>
-            <w:pStyle w:val="TOC2"/>
+            <w:pStyle w:val="TM2"/>
             <w:tabs>
               <w:tab w:val="right" w:leader="dot" w:pos="9062"/>
             </w:tabs>
@@ -838,7 +852,7 @@
           <w:hyperlink w:anchor="_Toc264384631" w:history="1">
             <w:r>
               <w:rPr>
-                <w:rStyle w:val="Hyperlink"/>
+                <w:rStyle w:val="Lienhypertexte"/>
                 <w:noProof/>
                 <w:lang w:val="en-US"/>
               </w:rPr>
@@ -896,7 +910,7 @@
         </w:p>
         <w:p>
           <w:pPr>
-            <w:pStyle w:val="TOC1"/>
+            <w:pStyle w:val="TM1"/>
             <w:tabs>
               <w:tab w:val="right" w:leader="dot" w:pos="9062"/>
             </w:tabs>
@@ -909,7 +923,7 @@
           <w:hyperlink w:anchor="_Toc264384632" w:history="1">
             <w:r>
               <w:rPr>
-                <w:rStyle w:val="Hyperlink"/>
+                <w:rStyle w:val="Lienhypertexte"/>
                 <w:noProof/>
                 <w:lang w:val="en-US"/>
               </w:rPr>
@@ -967,7 +981,7 @@
         </w:p>
         <w:p>
           <w:pPr>
-            <w:pStyle w:val="TOC2"/>
+            <w:pStyle w:val="TM2"/>
             <w:tabs>
               <w:tab w:val="right" w:leader="dot" w:pos="9062"/>
             </w:tabs>
@@ -980,7 +994,7 @@
           <w:hyperlink w:anchor="_Toc264384633" w:history="1">
             <w:r>
               <w:rPr>
-                <w:rStyle w:val="Hyperlink"/>
+                <w:rStyle w:val="Lienhypertexte"/>
                 <w:noProof/>
                 <w:lang w:val="en-US"/>
               </w:rPr>
@@ -1038,7 +1052,7 @@
         </w:p>
         <w:p>
           <w:pPr>
-            <w:pStyle w:val="TOC2"/>
+            <w:pStyle w:val="TM2"/>
             <w:tabs>
               <w:tab w:val="right" w:leader="dot" w:pos="9062"/>
             </w:tabs>
@@ -1051,7 +1065,7 @@
           <w:hyperlink w:anchor="_Toc264384634" w:history="1">
             <w:r>
               <w:rPr>
-                <w:rStyle w:val="Hyperlink"/>
+                <w:rStyle w:val="Lienhypertexte"/>
                 <w:noProof/>
                 <w:lang w:val="en-US"/>
               </w:rPr>
@@ -1109,7 +1123,7 @@
         </w:p>
         <w:p>
           <w:pPr>
-            <w:pStyle w:val="TOC2"/>
+            <w:pStyle w:val="TM2"/>
             <w:tabs>
               <w:tab w:val="right" w:leader="dot" w:pos="9062"/>
             </w:tabs>
@@ -1122,7 +1136,7 @@
           <w:hyperlink w:anchor="_Toc264384635" w:history="1">
             <w:r>
               <w:rPr>
-                <w:rStyle w:val="Hyperlink"/>
+                <w:rStyle w:val="Lienhypertexte"/>
                 <w:noProof/>
                 <w:lang w:val="en-US"/>
               </w:rPr>
@@ -1180,7 +1194,7 @@
         </w:p>
         <w:p>
           <w:pPr>
-            <w:pStyle w:val="TOC2"/>
+            <w:pStyle w:val="TM2"/>
             <w:tabs>
               <w:tab w:val="right" w:leader="dot" w:pos="9062"/>
             </w:tabs>
@@ -1193,7 +1207,7 @@
           <w:hyperlink w:anchor="_Toc264384636" w:history="1">
             <w:r>
               <w:rPr>
-                <w:rStyle w:val="Hyperlink"/>
+                <w:rStyle w:val="Lienhypertexte"/>
                 <w:noProof/>
                 <w:lang w:val="en-US"/>
               </w:rPr>
@@ -1251,7 +1265,7 @@
         </w:p>
         <w:p>
           <w:pPr>
-            <w:pStyle w:val="TOC2"/>
+            <w:pStyle w:val="TM2"/>
             <w:tabs>
               <w:tab w:val="right" w:leader="dot" w:pos="9062"/>
             </w:tabs>
@@ -1264,7 +1278,7 @@
           <w:hyperlink w:anchor="_Toc264384637" w:history="1">
             <w:r>
               <w:rPr>
-                <w:rStyle w:val="Hyperlink"/>
+                <w:rStyle w:val="Lienhypertexte"/>
                 <w:noProof/>
                 <w:lang w:val="en-US"/>
               </w:rPr>
@@ -1322,7 +1336,7 @@
         </w:p>
         <w:p>
           <w:pPr>
-            <w:pStyle w:val="TOC2"/>
+            <w:pStyle w:val="TM2"/>
             <w:tabs>
               <w:tab w:val="right" w:leader="dot" w:pos="9062"/>
             </w:tabs>
@@ -1335,7 +1349,7 @@
           <w:hyperlink w:anchor="_Toc264384638" w:history="1">
             <w:r>
               <w:rPr>
-                <w:rStyle w:val="Hyperlink"/>
+                <w:rStyle w:val="Lienhypertexte"/>
                 <w:noProof/>
                 <w:lang w:val="en-US"/>
               </w:rPr>
@@ -1393,7 +1407,7 @@
         </w:p>
         <w:p>
           <w:pPr>
-            <w:pStyle w:val="TOC3"/>
+            <w:pStyle w:val="TM3"/>
             <w:tabs>
               <w:tab w:val="right" w:leader="dot" w:pos="9062"/>
             </w:tabs>
@@ -1406,7 +1420,7 @@
           <w:hyperlink w:anchor="_Toc264384639" w:history="1">
             <w:r>
               <w:rPr>
-                <w:rStyle w:val="Hyperlink"/>
+                <w:rStyle w:val="Lienhypertexte"/>
                 <w:noProof/>
                 <w:lang w:val="en-US"/>
               </w:rPr>
@@ -1464,7 +1478,7 @@
         </w:p>
         <w:p>
           <w:pPr>
-            <w:pStyle w:val="TOC3"/>
+            <w:pStyle w:val="TM3"/>
             <w:tabs>
               <w:tab w:val="right" w:leader="dot" w:pos="9062"/>
             </w:tabs>
@@ -1477,7 +1491,7 @@
           <w:hyperlink w:anchor="_Toc264384640" w:history="1">
             <w:r>
               <w:rPr>
-                <w:rStyle w:val="Hyperlink"/>
+                <w:rStyle w:val="Lienhypertexte"/>
                 <w:noProof/>
                 <w:lang w:val="en-US"/>
               </w:rPr>
@@ -1535,7 +1549,7 @@
         </w:p>
         <w:p>
           <w:pPr>
-            <w:pStyle w:val="TOC3"/>
+            <w:pStyle w:val="TM3"/>
             <w:tabs>
               <w:tab w:val="right" w:leader="dot" w:pos="9062"/>
             </w:tabs>
@@ -1548,7 +1562,7 @@
           <w:hyperlink w:anchor="_Toc264384641" w:history="1">
             <w:r>
               <w:rPr>
-                <w:rStyle w:val="Hyperlink"/>
+                <w:rStyle w:val="Lienhypertexte"/>
                 <w:noProof/>
                 <w:lang w:val="en-US"/>
               </w:rPr>
@@ -1606,7 +1620,7 @@
         </w:p>
         <w:p>
           <w:pPr>
-            <w:pStyle w:val="TOC3"/>
+            <w:pStyle w:val="TM3"/>
             <w:tabs>
               <w:tab w:val="right" w:leader="dot" w:pos="9062"/>
             </w:tabs>
@@ -1619,7 +1633,7 @@
           <w:hyperlink w:anchor="_Toc264384642" w:history="1">
             <w:r>
               <w:rPr>
-                <w:rStyle w:val="Hyperlink"/>
+                <w:rStyle w:val="Lienhypertexte"/>
                 <w:noProof/>
                 <w:lang w:val="en-US"/>
               </w:rPr>
@@ -1677,7 +1691,7 @@
         </w:p>
         <w:p>
           <w:pPr>
-            <w:pStyle w:val="TOC3"/>
+            <w:pStyle w:val="TM3"/>
             <w:tabs>
               <w:tab w:val="right" w:leader="dot" w:pos="9062"/>
             </w:tabs>
@@ -1690,7 +1704,7 @@
           <w:hyperlink w:anchor="_Toc264384643" w:history="1">
             <w:r>
               <w:rPr>
-                <w:rStyle w:val="Hyperlink"/>
+                <w:rStyle w:val="Lienhypertexte"/>
                 <w:noProof/>
                 <w:lang w:val="en-US"/>
               </w:rPr>
@@ -1748,7 +1762,7 @@
         </w:p>
         <w:p>
           <w:pPr>
-            <w:pStyle w:val="TOC3"/>
+            <w:pStyle w:val="TM3"/>
             <w:tabs>
               <w:tab w:val="right" w:leader="dot" w:pos="9062"/>
             </w:tabs>
@@ -1761,7 +1775,7 @@
           <w:hyperlink w:anchor="_Toc264384644" w:history="1">
             <w:r>
               <w:rPr>
-                <w:rStyle w:val="Hyperlink"/>
+                <w:rStyle w:val="Lienhypertexte"/>
                 <w:noProof/>
                 <w:lang w:val="en-US"/>
               </w:rPr>
@@ -1819,7 +1833,7 @@
         </w:p>
         <w:p>
           <w:pPr>
-            <w:pStyle w:val="TOC3"/>
+            <w:pStyle w:val="TM3"/>
             <w:tabs>
               <w:tab w:val="right" w:leader="dot" w:pos="9062"/>
             </w:tabs>
@@ -1832,7 +1846,7 @@
           <w:hyperlink w:anchor="_Toc264384645" w:history="1">
             <w:r>
               <w:rPr>
-                <w:rStyle w:val="Hyperlink"/>
+                <w:rStyle w:val="Lienhypertexte"/>
                 <w:noProof/>
                 <w:lang w:val="en-US"/>
               </w:rPr>
@@ -1890,7 +1904,7 @@
         </w:p>
         <w:p>
           <w:pPr>
-            <w:pStyle w:val="TOC3"/>
+            <w:pStyle w:val="TM3"/>
             <w:tabs>
               <w:tab w:val="right" w:leader="dot" w:pos="9062"/>
             </w:tabs>
@@ -1903,7 +1917,7 @@
           <w:hyperlink w:anchor="_Toc264384646" w:history="1">
             <w:r>
               <w:rPr>
-                <w:rStyle w:val="Hyperlink"/>
+                <w:rStyle w:val="Lienhypertexte"/>
                 <w:noProof/>
                 <w:lang w:val="en-US"/>
               </w:rPr>
@@ -1994,7 +2008,7 @@
     </w:p>
     <w:p>
       <w:pPr>
-        <w:pStyle w:val="Heading1"/>
+        <w:pStyle w:val="Titre1"/>
         <w:rPr>
           <w:lang w:val="en-US"/>
         </w:rPr>
@@ -2011,7 +2025,7 @@
     </w:p>
     <w:p>
       <w:pPr>
-        <w:pStyle w:val="Subtitle"/>
+        <w:pStyle w:val="Sous-titre"/>
         <w:rPr>
           <w:lang w:val="en-US"/>
         </w:rPr>
@@ -2209,7 +2223,7 @@
     </w:p>
     <w:p>
       <w:pPr>
-        <w:pStyle w:val="Subtitle"/>
+        <w:pStyle w:val="Sous-titre"/>
         <w:rPr>
           <w:lang w:val="en-US"/>
         </w:rPr>
@@ -2395,7 +2409,7 @@
     </w:p>
     <w:p>
       <w:pPr>
-        <w:pStyle w:val="Heading1"/>
+        <w:pStyle w:val="Titre1"/>
         <w:rPr>
           <w:lang w:val="en-US"/>
         </w:rPr>
@@ -2411,7 +2425,7 @@
     </w:p>
     <w:p>
       <w:pPr>
-        <w:pStyle w:val="ListParagraph"/>
+        <w:pStyle w:val="Paragraphedeliste"/>
         <w:numPr>
           <w:ilvl w:val="0"/>
           <w:numId w:val="4"/>
@@ -2429,7 +2443,7 @@
     </w:p>
     <w:p>
       <w:pPr>
-        <w:pStyle w:val="ListParagraph"/>
+        <w:pStyle w:val="Paragraphedeliste"/>
         <w:numPr>
           <w:ilvl w:val="0"/>
           <w:numId w:val="4"/>
@@ -2447,7 +2461,7 @@
     </w:p>
     <w:p>
       <w:pPr>
-        <w:pStyle w:val="ListParagraph"/>
+        <w:pStyle w:val="Paragraphedeliste"/>
         <w:numPr>
           <w:ilvl w:val="0"/>
           <w:numId w:val="4"/>
@@ -2465,7 +2479,7 @@
     </w:p>
     <w:p>
       <w:pPr>
-        <w:pStyle w:val="ListParagraph"/>
+        <w:pStyle w:val="Paragraphedeliste"/>
         <w:numPr>
           <w:ilvl w:val="0"/>
           <w:numId w:val="4"/>
@@ -2483,7 +2497,7 @@
     </w:p>
     <w:p>
       <w:pPr>
-        <w:pStyle w:val="ListParagraph"/>
+        <w:pStyle w:val="Paragraphedeliste"/>
         <w:numPr>
           <w:ilvl w:val="0"/>
           <w:numId w:val="4"/>
@@ -2501,7 +2515,7 @@
     </w:p>
     <w:p>
       <w:pPr>
-        <w:pStyle w:val="ListParagraph"/>
+        <w:pStyle w:val="Paragraphedeliste"/>
         <w:numPr>
           <w:ilvl w:val="0"/>
           <w:numId w:val="4"/>
@@ -2514,12 +2528,12 @@
         <w:rPr>
           <w:lang w:val="en-US"/>
         </w:rPr>
-        <w:t xml:space="preserve"> CorpInstaller and SystemUpdater have their one configuration (so you can use them more than once)</w:t>
-      </w:r>
-    </w:p>
-    <w:p>
-      <w:pPr>
-        <w:pStyle w:val="ListParagraph"/>
+        <w:t>Cios updated to cios rev19 with base 37</w:t>
+      </w:r>
+    </w:p>
+    <w:p>
+      <w:pPr>
+        <w:pStyle w:val="Paragraphedeliste"/>
         <w:numPr>
           <w:ilvl w:val="0"/>
           <w:numId w:val="4"/>
@@ -2532,24 +2546,12 @@
         <w:rPr>
           <w:lang w:val="en-US"/>
         </w:rPr>
-        <w:t>Added the Composite</w:t>
-      </w:r>
-      <w:r>
-        <w:rPr>
-          <w:lang w:val="en-US"/>
-        </w:rPr>
-        <w:t xml:space="preserve">Installer </w:t>
-      </w:r>
-      <w:r>
-        <w:rPr>
-          <w:lang w:val="en-US"/>
-        </w:rPr>
-        <w:t>in order to group some process</w:t>
-      </w:r>
-    </w:p>
-    <w:p>
-      <w:pPr>
-        <w:pStyle w:val="ListParagraph"/>
+        <w:t xml:space="preserve"> CorpInstaller and SystemUpdater have their one configuration (so you can use them more than once)</w:t>
+      </w:r>
+    </w:p>
+    <w:p>
+      <w:pPr>
+        <w:pStyle w:val="Paragraphedeliste"/>
         <w:numPr>
           <w:ilvl w:val="0"/>
           <w:numId w:val="4"/>
@@ -2562,12 +2564,24 @@
         <w:rPr>
           <w:lang w:val="en-US"/>
         </w:rPr>
-        <w:t>Added a file system step</w:t>
-      </w:r>
-    </w:p>
-    <w:p>
-      <w:pPr>
-        <w:pStyle w:val="ListParagraph"/>
+        <w:t>Added the Composite</w:t>
+      </w:r>
+      <w:r>
+        <w:rPr>
+          <w:lang w:val="en-US"/>
+        </w:rPr>
+        <w:t xml:space="preserve">Installer </w:t>
+      </w:r>
+      <w:r>
+        <w:rPr>
+          <w:lang w:val="en-US"/>
+        </w:rPr>
+        <w:t>in order to group some process</w:t>
+      </w:r>
+    </w:p>
+    <w:p>
+      <w:pPr>
+        <w:pStyle w:val="Paragraphedeliste"/>
         <w:numPr>
           <w:ilvl w:val="0"/>
           <w:numId w:val="4"/>
@@ -2580,12 +2594,12 @@
         <w:rPr>
           <w:lang w:val="en-US"/>
         </w:rPr>
-        <w:t>Now, fully customizable in the xml. No more embedded datas.</w:t>
-      </w:r>
-    </w:p>
-    <w:p>
-      <w:pPr>
-        <w:pStyle w:val="ListParagraph"/>
+        <w:t>Added a file system step</w:t>
+      </w:r>
+    </w:p>
+    <w:p>
+      <w:pPr>
+        <w:pStyle w:val="Paragraphedeliste"/>
         <w:numPr>
           <w:ilvl w:val="0"/>
           <w:numId w:val="4"/>
@@ -2598,12 +2612,12 @@
         <w:rPr>
           <w:lang w:val="en-US"/>
         </w:rPr>
-        <w:t>The libs were rewritten</w:t>
-      </w:r>
-    </w:p>
-    <w:p>
-      <w:pPr>
-        <w:pStyle w:val="ListParagraph"/>
+        <w:t>Now, fully customizable in the xml. No more embedded datas.</w:t>
+      </w:r>
+    </w:p>
+    <w:p>
+      <w:pPr>
+        <w:pStyle w:val="Paragraphedeliste"/>
         <w:numPr>
           <w:ilvl w:val="0"/>
           <w:numId w:val="4"/>
@@ -2616,6 +2630,24 @@
         <w:rPr>
           <w:lang w:val="en-US"/>
         </w:rPr>
+        <w:t>The libs were rewritten</w:t>
+      </w:r>
+    </w:p>
+    <w:p>
+      <w:pPr>
+        <w:pStyle w:val="Paragraphedeliste"/>
+        <w:numPr>
+          <w:ilvl w:val="0"/>
+          <w:numId w:val="4"/>
+        </w:numPr>
+        <w:rPr>
+          <w:lang w:val="en-US"/>
+        </w:rPr>
+      </w:pPr>
+      <w:r>
+        <w:rPr>
+          <w:lang w:val="en-US"/>
+        </w:rPr>
         <w:t xml:space="preserve">And some bug fixed </w:t>
       </w:r>
       <w:r>
@@ -2629,7 +2661,7 @@
     </w:p>
     <w:p>
       <w:pPr>
-        <w:pStyle w:val="Heading1"/>
+        <w:pStyle w:val="Titre1"/>
         <w:rPr>
           <w:lang w:val="en-US"/>
         </w:rPr>
@@ -2652,7 +2684,7 @@
     </w:p>
     <w:p>
       <w:pPr>
-        <w:pStyle w:val="Heading2"/>
+        <w:pStyle w:val="Titre2"/>
         <w:rPr>
           <w:lang w:val="en-US"/>
         </w:rPr>
@@ -2736,7 +2768,7 @@
     </w:p>
     <w:p>
       <w:pPr>
-        <w:pStyle w:val="Heading2"/>
+        <w:pStyle w:val="Titre2"/>
         <w:rPr>
           <w:lang w:val="en-US"/>
         </w:rPr>
@@ -2856,7 +2888,7 @@
     </w:p>
     <w:p>
       <w:pPr>
-        <w:pStyle w:val="Heading2"/>
+        <w:pStyle w:val="Titre2"/>
         <w:rPr>
           <w:lang w:val="en-US"/>
         </w:rPr>
@@ -3012,7 +3044,7 @@
     </w:p>
     <w:p>
       <w:pPr>
-        <w:pStyle w:val="ListParagraph"/>
+        <w:pStyle w:val="Paragraphedeliste"/>
         <w:numPr>
           <w:ilvl w:val="0"/>
           <w:numId w:val="1"/>
@@ -3048,7 +3080,7 @@
     </w:p>
     <w:p>
       <w:pPr>
-        <w:pStyle w:val="ListParagraph"/>
+        <w:pStyle w:val="Paragraphedeliste"/>
         <w:numPr>
           <w:ilvl w:val="0"/>
           <w:numId w:val="1"/>
@@ -3108,7 +3140,7 @@
     </w:p>
     <w:p>
       <w:pPr>
-        <w:pStyle w:val="ListParagraph"/>
+        <w:pStyle w:val="Paragraphedeliste"/>
         <w:numPr>
           <w:ilvl w:val="0"/>
           <w:numId w:val="1"/>
@@ -3198,7 +3230,7 @@
     </w:p>
     <w:p>
       <w:pPr>
-        <w:pStyle w:val="ListParagraph"/>
+        <w:pStyle w:val="Paragraphedeliste"/>
         <w:numPr>
           <w:ilvl w:val="0"/>
           <w:numId w:val="1"/>
@@ -3252,7 +3284,7 @@
     </w:p>
     <w:p>
       <w:pPr>
-        <w:pStyle w:val="Heading2"/>
+        <w:pStyle w:val="Titre2"/>
         <w:rPr>
           <w:lang w:val="en-US"/>
         </w:rPr>
@@ -3329,7 +3361,7 @@
     </w:p>
     <w:p>
       <w:pPr>
-        <w:pStyle w:val="ListParagraph"/>
+        <w:pStyle w:val="Paragraphedeliste"/>
         <w:numPr>
           <w:ilvl w:val="0"/>
           <w:numId w:val="1"/>
@@ -3353,7 +3385,7 @@
     </w:p>
     <w:p>
       <w:pPr>
-        <w:pStyle w:val="ListParagraph"/>
+        <w:pStyle w:val="Paragraphedeliste"/>
         <w:numPr>
           <w:ilvl w:val="0"/>
           <w:numId w:val="1"/>
@@ -3383,7 +3415,7 @@
     </w:p>
     <w:p>
       <w:pPr>
-        <w:pStyle w:val="ListParagraph"/>
+        <w:pStyle w:val="Paragraphedeliste"/>
         <w:numPr>
           <w:ilvl w:val="0"/>
           <w:numId w:val="1"/>
@@ -3426,7 +3458,7 @@
     </w:p>
     <w:p>
       <w:pPr>
-        <w:pStyle w:val="ListParagraph"/>
+        <w:pStyle w:val="Paragraphedeliste"/>
         <w:numPr>
           <w:ilvl w:val="0"/>
           <w:numId w:val="1"/>
@@ -3450,7 +3482,7 @@
     </w:p>
     <w:p>
       <w:pPr>
-        <w:pStyle w:val="ListParagraph"/>
+        <w:pStyle w:val="Paragraphedeliste"/>
         <w:numPr>
           <w:ilvl w:val="0"/>
           <w:numId w:val="1"/>
@@ -3486,7 +3518,7 @@
     </w:p>
     <w:p>
       <w:pPr>
-        <w:pStyle w:val="ListParagraph"/>
+        <w:pStyle w:val="Paragraphedeliste"/>
         <w:numPr>
           <w:ilvl w:val="0"/>
           <w:numId w:val="1"/>
@@ -3528,7 +3560,7 @@
     </w:p>
     <w:p>
       <w:pPr>
-        <w:pStyle w:val="ListParagraph"/>
+        <w:pStyle w:val="Paragraphedeliste"/>
         <w:numPr>
           <w:ilvl w:val="0"/>
           <w:numId w:val="1"/>
@@ -3558,7 +3590,7 @@
     </w:p>
     <w:p>
       <w:pPr>
-        <w:pStyle w:val="ListParagraph"/>
+        <w:pStyle w:val="Paragraphedeliste"/>
         <w:numPr>
           <w:ilvl w:val="0"/>
           <w:numId w:val="1"/>
@@ -3607,9 +3639,9 @@
     </w:p>
     <w:tbl>
       <w:tblPr>
-        <w:tblStyle w:val="TableGrid"/>
+        <w:tblStyle w:val="Grilledutableau"/>
         <w:tblW w:w="0" w:type="auto"/>
-        <w:tblLook w:val="04A0" w:firstRow="1" w:lastRow="0" w:firstColumn="1" w:lastColumn="0" w:noHBand="0" w:noVBand="1"/>
+        <w:tblLook w:val="04A0"/>
       </w:tblPr>
       <w:tblGrid>
         <w:gridCol w:w="4606"/>
@@ -3849,7 +3881,7 @@
     </w:p>
     <w:p>
       <w:pPr>
-        <w:pStyle w:val="Heading2"/>
+        <w:pStyle w:val="Titre2"/>
         <w:rPr>
           <w:lang w:val="en-US"/>
         </w:rPr>
@@ -3971,7 +4003,7 @@
     </w:p>
     <w:p>
       <w:pPr>
-        <w:pStyle w:val="Heading1"/>
+        <w:pStyle w:val="Titre1"/>
         <w:rPr>
           <w:lang w:val="en-US"/>
         </w:rPr>
@@ -4110,7 +4142,7 @@
     </w:p>
     <w:p>
       <w:pPr>
-        <w:pStyle w:val="Heading2"/>
+        <w:pStyle w:val="Titre2"/>
         <w:rPr>
           <w:lang w:val="en-US"/>
         </w:rPr>
@@ -4199,10 +4231,10 @@
     </w:p>
     <w:tbl>
       <w:tblPr>
-        <w:tblStyle w:val="TableGrid"/>
+        <w:tblStyle w:val="Grilledutableau"/>
         <w:tblW w:w="0" w:type="auto"/>
         <w:tblLayout w:type="fixed"/>
-        <w:tblLook w:val="04A0" w:firstRow="1" w:lastRow="0" w:firstColumn="1" w:lastColumn="0" w:noHBand="0" w:noVBand="1"/>
+        <w:tblLook w:val="04A0"/>
       </w:tblPr>
       <w:tblGrid>
         <w:gridCol w:w="2130"/>
@@ -5513,7 +5545,7 @@
     </w:p>
     <w:p>
       <w:pPr>
-        <w:pStyle w:val="Heading2"/>
+        <w:pStyle w:val="Titre2"/>
         <w:rPr>
           <w:lang w:val="en-US"/>
         </w:rPr>
@@ -5616,10 +5648,10 @@
     </w:p>
     <w:tbl>
       <w:tblPr>
-        <w:tblStyle w:val="TableGrid"/>
+        <w:tblStyle w:val="Grilledutableau"/>
         <w:tblW w:w="0" w:type="auto"/>
         <w:tblLayout w:type="fixed"/>
-        <w:tblLook w:val="04A0" w:firstRow="1" w:lastRow="0" w:firstColumn="1" w:lastColumn="0" w:noHBand="0" w:noVBand="1"/>
+        <w:tblLook w:val="04A0"/>
       </w:tblPr>
       <w:tblGrid>
         <w:gridCol w:w="2130"/>
@@ -6305,7 +6337,7 @@
     </w:p>
     <w:p>
       <w:pPr>
-        <w:pStyle w:val="Heading2"/>
+        <w:pStyle w:val="Titre2"/>
         <w:rPr>
           <w:lang w:val="en-US"/>
         </w:rPr>
@@ -6493,9 +6525,9 @@
     </w:p>
     <w:tbl>
       <w:tblPr>
-        <w:tblStyle w:val="TableGrid"/>
+        <w:tblStyle w:val="Grilledutableau"/>
         <w:tblW w:w="0" w:type="auto"/>
-        <w:tblLook w:val="04A0" w:firstRow="1" w:lastRow="0" w:firstColumn="1" w:lastColumn="0" w:noHBand="0" w:noVBand="1"/>
+        <w:tblLook w:val="04A0"/>
       </w:tblPr>
       <w:tblGrid>
         <w:gridCol w:w="1142"/>
@@ -7087,7 +7119,7 @@
     </w:p>
     <w:p>
       <w:pPr>
-        <w:pStyle w:val="Heading2"/>
+        <w:pStyle w:val="Titre2"/>
         <w:rPr>
           <w:lang w:val="en-US"/>
         </w:rPr>
@@ -7152,9 +7184,9 @@
     </w:p>
     <w:tbl>
       <w:tblPr>
-        <w:tblStyle w:val="TableGrid"/>
+        <w:tblStyle w:val="Grilledutableau"/>
         <w:tblW w:w="0" w:type="auto"/>
-        <w:tblLook w:val="04A0" w:firstRow="1" w:lastRow="0" w:firstColumn="1" w:lastColumn="0" w:noHBand="0" w:noVBand="1"/>
+        <w:tblLook w:val="04A0"/>
       </w:tblPr>
       <w:tblGrid>
         <w:gridCol w:w="1142"/>
@@ -7589,7 +7621,7 @@
     </w:p>
     <w:p>
       <w:pPr>
-        <w:pStyle w:val="Heading2"/>
+        <w:pStyle w:val="Titre2"/>
         <w:rPr>
           <w:lang w:val="en-US"/>
         </w:rPr>
@@ -7679,9 +7711,9 @@
     </w:p>
     <w:tbl>
       <w:tblPr>
-        <w:tblStyle w:val="TableGrid"/>
+        <w:tblStyle w:val="Grilledutableau"/>
         <w:tblW w:w="0" w:type="auto"/>
-        <w:tblLook w:val="04A0" w:firstRow="1" w:lastRow="0" w:firstColumn="1" w:lastColumn="0" w:noHBand="0" w:noVBand="1"/>
+        <w:tblLook w:val="04A0"/>
       </w:tblPr>
       <w:tblGrid>
         <w:gridCol w:w="1842"/>
@@ -7986,7 +8018,7 @@
     </w:p>
     <w:p>
       <w:pPr>
-        <w:pStyle w:val="Heading2"/>
+        <w:pStyle w:val="Titre2"/>
         <w:rPr>
           <w:lang w:val="en-US"/>
         </w:rPr>
@@ -8089,7 +8121,7 @@
     </w:p>
     <w:p>
       <w:pPr>
-        <w:pStyle w:val="Heading3"/>
+        <w:pStyle w:val="Titre3"/>
         <w:rPr>
           <w:lang w:val="en-US"/>
         </w:rPr>
@@ -8161,9 +8193,9 @@
     </w:p>
     <w:tbl>
       <w:tblPr>
-        <w:tblStyle w:val="TableGrid"/>
+        <w:tblStyle w:val="Grilledutableau"/>
         <w:tblW w:w="0" w:type="auto"/>
-        <w:tblLook w:val="04A0" w:firstRow="1" w:lastRow="0" w:firstColumn="1" w:lastColumn="0" w:noHBand="0" w:noVBand="1"/>
+        <w:tblLook w:val="04A0"/>
       </w:tblPr>
       <w:tblGrid>
         <w:gridCol w:w="1030"/>
@@ -8513,7 +8545,7 @@
     </w:p>
     <w:p>
       <w:pPr>
-        <w:pStyle w:val="Heading3"/>
+        <w:pStyle w:val="Titre3"/>
         <w:rPr>
           <w:lang w:val="en-US"/>
         </w:rPr>
@@ -8597,9 +8629,9 @@
     </w:p>
     <w:tbl>
       <w:tblPr>
-        <w:tblStyle w:val="TableGrid"/>
+        <w:tblStyle w:val="Grilledutableau"/>
         <w:tblW w:w="0" w:type="auto"/>
-        <w:tblLook w:val="04A0" w:firstRow="1" w:lastRow="0" w:firstColumn="1" w:lastColumn="0" w:noHBand="0" w:noVBand="1"/>
+        <w:tblLook w:val="04A0"/>
       </w:tblPr>
       <w:tblGrid>
         <w:gridCol w:w="1030"/>
@@ -8988,7 +9020,7 @@
     </w:p>
     <w:p>
       <w:pPr>
-        <w:pStyle w:val="Heading3"/>
+        <w:pStyle w:val="Titre3"/>
         <w:rPr>
           <w:lang w:val="en-US"/>
         </w:rPr>
@@ -9123,9 +9155,9 @@
     </w:p>
     <w:tbl>
       <w:tblPr>
-        <w:tblStyle w:val="TableGrid"/>
+        <w:tblStyle w:val="Grilledutableau"/>
         <w:tblW w:w="0" w:type="auto"/>
-        <w:tblLook w:val="04A0" w:firstRow="1" w:lastRow="0" w:firstColumn="1" w:lastColumn="0" w:noHBand="0" w:noVBand="1"/>
+        <w:tblLook w:val="04A0"/>
       </w:tblPr>
       <w:tblGrid>
         <w:gridCol w:w="1419"/>
@@ -10025,7 +10057,7 @@
     </w:p>
     <w:p>
       <w:pPr>
-        <w:pStyle w:val="Heading4"/>
+        <w:pStyle w:val="Titre4"/>
         <w:rPr>
           <w:lang w:val="en-US"/>
         </w:rPr>
@@ -10065,9 +10097,9 @@
     </w:p>
     <w:tbl>
       <w:tblPr>
-        <w:tblStyle w:val="TableGrid"/>
+        <w:tblStyle w:val="Grilledutableau"/>
         <w:tblW w:w="0" w:type="auto"/>
-        <w:tblLook w:val="04A0" w:firstRow="1" w:lastRow="0" w:firstColumn="1" w:lastColumn="0" w:noHBand="0" w:noVBand="1"/>
+        <w:tblLook w:val="04A0"/>
       </w:tblPr>
       <w:tblGrid>
         <w:gridCol w:w="1050"/>
@@ -10418,7 +10450,7 @@
     </w:p>
     <w:p>
       <w:pPr>
-        <w:pStyle w:val="Heading4"/>
+        <w:pStyle w:val="Titre4"/>
         <w:rPr>
           <w:lang w:val="en-US"/>
         </w:rPr>
@@ -10495,9 +10527,9 @@
     </w:p>
     <w:tbl>
       <w:tblPr>
-        <w:tblStyle w:val="TableGrid"/>
+        <w:tblStyle w:val="Grilledutableau"/>
         <w:tblW w:w="0" w:type="auto"/>
-        <w:tblLook w:val="04A0" w:firstRow="1" w:lastRow="0" w:firstColumn="1" w:lastColumn="0" w:noHBand="0" w:noVBand="1"/>
+        <w:tblLook w:val="04A0"/>
       </w:tblPr>
       <w:tblGrid>
         <w:gridCol w:w="1050"/>
@@ -11700,7 +11732,7 @@
     </w:p>
     <w:p>
       <w:pPr>
-        <w:pStyle w:val="Heading4"/>
+        <w:pStyle w:val="Titre4"/>
         <w:rPr>
           <w:lang w:val="en-US"/>
         </w:rPr>
@@ -11763,7 +11795,7 @@
     </w:p>
     <w:p>
       <w:pPr>
-        <w:pStyle w:val="ListParagraph"/>
+        <w:pStyle w:val="Paragraphedeliste"/>
         <w:numPr>
           <w:ilvl w:val="0"/>
           <w:numId w:val="2"/>
@@ -11781,7 +11813,7 @@
     </w:p>
     <w:p>
       <w:pPr>
-        <w:pStyle w:val="ListParagraph"/>
+        <w:pStyle w:val="Paragraphedeliste"/>
         <w:numPr>
           <w:ilvl w:val="0"/>
           <w:numId w:val="2"/>
@@ -11799,7 +11831,7 @@
     </w:p>
     <w:p>
       <w:pPr>
-        <w:pStyle w:val="ListParagraph"/>
+        <w:pStyle w:val="Paragraphedeliste"/>
         <w:numPr>
           <w:ilvl w:val="0"/>
           <w:numId w:val="2"/>
@@ -11817,7 +11849,7 @@
     </w:p>
     <w:p>
       <w:pPr>
-        <w:pStyle w:val="ListParagraph"/>
+        <w:pStyle w:val="Paragraphedeliste"/>
         <w:numPr>
           <w:ilvl w:val="0"/>
           <w:numId w:val="2"/>
@@ -11835,7 +11867,7 @@
     </w:p>
     <w:p>
       <w:pPr>
-        <w:pStyle w:val="ListParagraph"/>
+        <w:pStyle w:val="Paragraphedeliste"/>
         <w:numPr>
           <w:ilvl w:val="0"/>
           <w:numId w:val="2"/>
@@ -11853,7 +11885,7 @@
     </w:p>
     <w:p>
       <w:pPr>
-        <w:pStyle w:val="ListParagraph"/>
+        <w:pStyle w:val="Paragraphedeliste"/>
         <w:numPr>
           <w:ilvl w:val="0"/>
           <w:numId w:val="2"/>
@@ -11871,7 +11903,7 @@
     </w:p>
     <w:p>
       <w:pPr>
-        <w:pStyle w:val="ListParagraph"/>
+        <w:pStyle w:val="Paragraphedeliste"/>
         <w:numPr>
           <w:ilvl w:val="0"/>
           <w:numId w:val="2"/>
@@ -11889,7 +11921,7 @@
     </w:p>
     <w:p>
       <w:pPr>
-        <w:pStyle w:val="ListParagraph"/>
+        <w:pStyle w:val="Paragraphedeliste"/>
         <w:numPr>
           <w:ilvl w:val="0"/>
           <w:numId w:val="2"/>
@@ -11907,7 +11939,7 @@
     </w:p>
     <w:p>
       <w:pPr>
-        <w:pStyle w:val="ListParagraph"/>
+        <w:pStyle w:val="Paragraphedeliste"/>
         <w:numPr>
           <w:ilvl w:val="0"/>
           <w:numId w:val="2"/>
@@ -11925,7 +11957,7 @@
     </w:p>
     <w:p>
       <w:pPr>
-        <w:pStyle w:val="ListParagraph"/>
+        <w:pStyle w:val="Paragraphedeliste"/>
         <w:numPr>
           <w:ilvl w:val="0"/>
           <w:numId w:val="2"/>
@@ -11943,7 +11975,7 @@
     </w:p>
     <w:p>
       <w:pPr>
-        <w:pStyle w:val="ListParagraph"/>
+        <w:pStyle w:val="Paragraphedeliste"/>
         <w:numPr>
           <w:ilvl w:val="0"/>
           <w:numId w:val="2"/>
@@ -11961,7 +11993,7 @@
     </w:p>
     <w:p>
       <w:pPr>
-        <w:pStyle w:val="ListParagraph"/>
+        <w:pStyle w:val="Paragraphedeliste"/>
         <w:numPr>
           <w:ilvl w:val="0"/>
           <w:numId w:val="2"/>
@@ -11979,7 +12011,7 @@
     </w:p>
     <w:p>
       <w:pPr>
-        <w:pStyle w:val="ListParagraph"/>
+        <w:pStyle w:val="Paragraphedeliste"/>
         <w:numPr>
           <w:ilvl w:val="0"/>
           <w:numId w:val="2"/>
@@ -11997,7 +12029,7 @@
     </w:p>
     <w:p>
       <w:pPr>
-        <w:pStyle w:val="ListParagraph"/>
+        <w:pStyle w:val="Paragraphedeliste"/>
         <w:numPr>
           <w:ilvl w:val="0"/>
           <w:numId w:val="2"/>
@@ -12015,7 +12047,7 @@
     </w:p>
     <w:p>
       <w:pPr>
-        <w:pStyle w:val="ListParagraph"/>
+        <w:pStyle w:val="Paragraphedeliste"/>
         <w:numPr>
           <w:ilvl w:val="0"/>
           <w:numId w:val="2"/>
@@ -12046,9 +12078,9 @@
     </w:p>
     <w:tbl>
       <w:tblPr>
-        <w:tblStyle w:val="TableGrid"/>
+        <w:tblStyle w:val="Grilledutableau"/>
         <w:tblW w:w="10232" w:type="dxa"/>
-        <w:tblLook w:val="04A0" w:firstRow="1" w:lastRow="0" w:firstColumn="1" w:lastColumn="0" w:noHBand="0" w:noVBand="1"/>
+        <w:tblLook w:val="04A0"/>
       </w:tblPr>
       <w:tblGrid>
         <w:gridCol w:w="1009"/>
@@ -12517,7 +12549,7 @@
     </w:p>
     <w:p>
       <w:pPr>
-        <w:pStyle w:val="Heading3"/>
+        <w:pStyle w:val="Titre3"/>
         <w:rPr>
           <w:lang w:val="en-US"/>
         </w:rPr>
@@ -12559,7 +12591,7 @@
     </w:p>
     <w:p>
       <w:pPr>
-        <w:pStyle w:val="Heading3"/>
+        <w:pStyle w:val="Titre3"/>
         <w:rPr>
           <w:lang w:val="en-US"/>
         </w:rPr>
@@ -12606,9 +12638,9 @@
     </w:p>
     <w:tbl>
       <w:tblPr>
-        <w:tblStyle w:val="TableGrid"/>
+        <w:tblStyle w:val="Grilledutableau"/>
         <w:tblW w:w="0" w:type="auto"/>
-        <w:tblLook w:val="04A0" w:firstRow="1" w:lastRow="0" w:firstColumn="1" w:lastColumn="0" w:noHBand="0" w:noVBand="1"/>
+        <w:tblLook w:val="04A0"/>
       </w:tblPr>
       <w:tblGrid>
         <w:gridCol w:w="1030"/>
@@ -13563,7 +13595,7 @@
     </w:p>
     <w:p>
       <w:pPr>
-        <w:pStyle w:val="Heading3"/>
+        <w:pStyle w:val="Titre3"/>
         <w:rPr>
           <w:lang w:val="en-US"/>
         </w:rPr>
@@ -13592,7 +13624,7 @@
     </w:p>
     <w:p>
       <w:pPr>
-        <w:pStyle w:val="Heading3"/>
+        <w:pStyle w:val="Titre3"/>
         <w:rPr>
           <w:lang w:val="en-US"/>
         </w:rPr>
@@ -13646,7 +13678,7 @@
     </w:p>
     <w:p>
       <w:pPr>
-        <w:pStyle w:val="Heading3"/>
+        <w:pStyle w:val="Titre3"/>
         <w:rPr>
           <w:lang w:val="en-US"/>
         </w:rPr>
@@ -13711,9 +13743,9 @@
     </w:p>
     <w:tbl>
       <w:tblPr>
-        <w:tblStyle w:val="TableGrid"/>
+        <w:tblStyle w:val="Grilledutableau"/>
         <w:tblW w:w="0" w:type="auto"/>
-        <w:tblLook w:val="04A0" w:firstRow="1" w:lastRow="0" w:firstColumn="1" w:lastColumn="0" w:noHBand="0" w:noVBand="1"/>
+        <w:tblLook w:val="04A0"/>
       </w:tblPr>
       <w:tblGrid>
         <w:gridCol w:w="1535"/>
@@ -14557,7 +14589,7 @@
 </file>
 
 <file path=word/numbering.xml><?xml version="1.0" encoding="utf-8"?>
-<w:numbering xmlns:wpc="http://schemas.microsoft.com/office/word/2010/wordprocessingCanvas" xmlns:mc="http://schemas.openxmlformats.org/markup-compatibility/2006" xmlns:o="urn:schemas-microsoft-com:office:office" xmlns:r="http://schemas.openxmlformats.org/officeDocument/2006/relationships" xmlns:m="http://schemas.openxmlformats.org/officeDocument/2006/math" xmlns:v="urn:schemas-microsoft-com:vml" xmlns:wp14="http://schemas.microsoft.com/office/word/2010/wordprocessingDrawing" xmlns:wp="http://schemas.openxmlformats.org/drawingml/2006/wordprocessingDrawing" xmlns:w10="urn:schemas-microsoft-com:office:word" xmlns:w="http://schemas.openxmlformats.org/wordprocessingml/2006/main" xmlns:w14="http://schemas.microsoft.com/office/word/2010/wordml" xmlns:wpg="http://schemas.microsoft.com/office/word/2010/wordprocessingGroup" xmlns:wpi="http://schemas.microsoft.com/office/word/2010/wordprocessingInk" xmlns:wne="http://schemas.microsoft.com/office/word/2006/wordml" xmlns:wps="http://schemas.microsoft.com/office/word/2010/wordprocessingShape" mc:Ignorable="w14 wp14">
+<w:numbering xmlns:ve="http://schemas.openxmlformats.org/markup-compatibility/2006" xmlns:o="urn:schemas-microsoft-com:office:office" xmlns:r="http://schemas.openxmlformats.org/officeDocument/2006/relationships" xmlns:m="http://schemas.openxmlformats.org/officeDocument/2006/math" xmlns:v="urn:schemas-microsoft-com:vml" xmlns:wp="http://schemas.openxmlformats.org/drawingml/2006/wordprocessingDrawing" xmlns:w10="urn:schemas-microsoft-com:office:word" xmlns:w="http://schemas.openxmlformats.org/wordprocessingml/2006/main" xmlns:wne="http://schemas.microsoft.com/office/word/2006/wordml">
   <w:abstractNum w:abstractNumId="0">
     <w:nsid w:val="28C37C3D"/>
     <w:multiLevelType w:val="hybridMultilevel"/>
@@ -15024,7 +15056,7 @@
 </file>
 
 <file path=word/styles.xml><?xml version="1.0" encoding="utf-8"?>
-<w:styles xmlns:mc="http://schemas.openxmlformats.org/markup-compatibility/2006" xmlns:r="http://schemas.openxmlformats.org/officeDocument/2006/relationships" xmlns:w="http://schemas.openxmlformats.org/wordprocessingml/2006/main" xmlns:w14="http://schemas.microsoft.com/office/word/2010/wordml" mc:Ignorable="w14">
+<w:styles xmlns:r="http://schemas.openxmlformats.org/officeDocument/2006/relationships" xmlns:w="http://schemas.openxmlformats.org/wordprocessingml/2006/main">
   <w:docDefaults>
     <w:rPrDefault>
       <w:rPr>
@@ -15184,11 +15216,11 @@
     <w:qFormat/>
     <w:rsid w:val="00591A10"/>
   </w:style>
-  <w:style w:type="paragraph" w:styleId="Heading1">
+  <w:style w:type="paragraph" w:styleId="Titre1">
     <w:name w:val="heading 1"/>
     <w:basedOn w:val="Normal"/>
     <w:next w:val="Normal"/>
-    <w:link w:val="Heading1Char"/>
+    <w:link w:val="Titre1Car"/>
     <w:uiPriority w:val="9"/>
     <w:qFormat/>
     <w:rsid w:val="00727006"/>
@@ -15202,16 +15234,16 @@
       <w:rFonts w:asciiTheme="majorHAnsi" w:eastAsiaTheme="majorEastAsia" w:hAnsiTheme="majorHAnsi" w:cstheme="majorBidi"/>
       <w:b/>
       <w:bCs/>
-      <w:color w:val="376092" w:themeColor="accent1" w:themeShade="BF"/>
+      <w:color w:val="365F91" w:themeColor="accent1" w:themeShade="BF"/>
       <w:sz w:val="28"/>
       <w:szCs w:val="28"/>
     </w:rPr>
   </w:style>
-  <w:style w:type="paragraph" w:styleId="Heading2">
+  <w:style w:type="paragraph" w:styleId="Titre2">
     <w:name w:val="heading 2"/>
     <w:basedOn w:val="Normal"/>
     <w:next w:val="Normal"/>
-    <w:link w:val="Heading2Char"/>
+    <w:link w:val="Titre2Car"/>
     <w:uiPriority w:val="9"/>
     <w:unhideWhenUsed/>
     <w:qFormat/>
@@ -15231,11 +15263,11 @@
       <w:szCs w:val="26"/>
     </w:rPr>
   </w:style>
-  <w:style w:type="paragraph" w:styleId="Heading3">
+  <w:style w:type="paragraph" w:styleId="Titre3">
     <w:name w:val="heading 3"/>
     <w:basedOn w:val="Normal"/>
     <w:next w:val="Normal"/>
-    <w:link w:val="Heading3Char"/>
+    <w:link w:val="Titre3Car"/>
     <w:uiPriority w:val="9"/>
     <w:unhideWhenUsed/>
     <w:qFormat/>
@@ -15253,11 +15285,11 @@
       <w:color w:val="4F81BD" w:themeColor="accent1"/>
     </w:rPr>
   </w:style>
-  <w:style w:type="paragraph" w:styleId="Heading4">
+  <w:style w:type="paragraph" w:styleId="Titre4">
     <w:name w:val="heading 4"/>
     <w:basedOn w:val="Normal"/>
     <w:next w:val="Normal"/>
-    <w:link w:val="Heading4Char"/>
+    <w:link w:val="Titre4Car"/>
     <w:uiPriority w:val="9"/>
     <w:unhideWhenUsed/>
     <w:qFormat/>
@@ -15277,17 +15309,18 @@
       <w:color w:val="4F81BD" w:themeColor="accent1"/>
     </w:rPr>
   </w:style>
-  <w:style w:type="character" w:default="1" w:styleId="DefaultParagraphFont">
+  <w:style w:type="character" w:default="1" w:styleId="Policepardfaut">
     <w:name w:val="Default Paragraph Font"/>
     <w:uiPriority w:val="1"/>
     <w:semiHidden/>
     <w:unhideWhenUsed/>
   </w:style>
-  <w:style w:type="table" w:default="1" w:styleId="TableNormal">
+  <w:style w:type="table" w:default="1" w:styleId="TableauNormal">
     <w:name w:val="Normal Table"/>
     <w:uiPriority w:val="99"/>
     <w:semiHidden/>
     <w:unhideWhenUsed/>
+    <w:qFormat/>
     <w:tblPr>
       <w:tblInd w:w="0" w:type="dxa"/>
       <w:tblCellMar>
@@ -15298,17 +15331,17 @@
       </w:tblCellMar>
     </w:tblPr>
   </w:style>
-  <w:style w:type="numbering" w:default="1" w:styleId="NoList">
+  <w:style w:type="numbering" w:default="1" w:styleId="Aucuneliste">
     <w:name w:val="No List"/>
     <w:uiPriority w:val="99"/>
     <w:semiHidden/>
     <w:unhideWhenUsed/>
   </w:style>
-  <w:style w:type="paragraph" w:styleId="Title">
+  <w:style w:type="paragraph" w:styleId="Titre">
     <w:name w:val="Title"/>
     <w:basedOn w:val="Normal"/>
     <w:next w:val="Normal"/>
-    <w:link w:val="TitleChar"/>
+    <w:link w:val="TitreCar"/>
     <w:uiPriority w:val="10"/>
     <w:qFormat/>
     <w:rsid w:val="00CD2A22"/>
@@ -15321,29 +15354,29 @@
     </w:pPr>
     <w:rPr>
       <w:rFonts w:asciiTheme="majorHAnsi" w:eastAsiaTheme="majorEastAsia" w:hAnsiTheme="majorHAnsi" w:cstheme="majorBidi"/>
-      <w:color w:val="17375E" w:themeColor="text2" w:themeShade="BF"/>
+      <w:color w:val="17365D" w:themeColor="text2" w:themeShade="BF"/>
       <w:spacing w:val="5"/>
       <w:kern w:val="28"/>
       <w:sz w:val="52"/>
       <w:szCs w:val="52"/>
     </w:rPr>
   </w:style>
-  <w:style w:type="character" w:customStyle="1" w:styleId="TitleChar">
-    <w:name w:val="Title Char"/>
-    <w:basedOn w:val="DefaultParagraphFont"/>
-    <w:link w:val="Title"/>
+  <w:style w:type="character" w:customStyle="1" w:styleId="TitreCar">
+    <w:name w:val="Titre Car"/>
+    <w:basedOn w:val="Policepardfaut"/>
+    <w:link w:val="Titre"/>
     <w:uiPriority w:val="10"/>
     <w:rsid w:val="00CD2A22"/>
     <w:rPr>
       <w:rFonts w:asciiTheme="majorHAnsi" w:eastAsiaTheme="majorEastAsia" w:hAnsiTheme="majorHAnsi" w:cstheme="majorBidi"/>
-      <w:color w:val="17375E" w:themeColor="text2" w:themeShade="BF"/>
+      <w:color w:val="17365D" w:themeColor="text2" w:themeShade="BF"/>
       <w:spacing w:val="5"/>
       <w:kern w:val="28"/>
       <w:sz w:val="52"/>
       <w:szCs w:val="52"/>
     </w:rPr>
   </w:style>
-  <w:style w:type="paragraph" w:styleId="ListParagraph">
+  <w:style w:type="paragraph" w:styleId="Paragraphedeliste">
     <w:name w:val="List Paragraph"/>
     <w:basedOn w:val="Normal"/>
     <w:uiPriority w:val="34"/>
@@ -15354,24 +15387,24 @@
       <w:contextualSpacing/>
     </w:pPr>
   </w:style>
-  <w:style w:type="character" w:customStyle="1" w:styleId="Heading1Char">
-    <w:name w:val="Heading 1 Char"/>
-    <w:basedOn w:val="DefaultParagraphFont"/>
-    <w:link w:val="Heading1"/>
+  <w:style w:type="character" w:customStyle="1" w:styleId="Titre1Car">
+    <w:name w:val="Titre 1 Car"/>
+    <w:basedOn w:val="Policepardfaut"/>
+    <w:link w:val="Titre1"/>
     <w:uiPriority w:val="9"/>
     <w:rsid w:val="00727006"/>
     <w:rPr>
       <w:rFonts w:asciiTheme="majorHAnsi" w:eastAsiaTheme="majorEastAsia" w:hAnsiTheme="majorHAnsi" w:cstheme="majorBidi"/>
       <w:b/>
       <w:bCs/>
-      <w:color w:val="376092" w:themeColor="accent1" w:themeShade="BF"/>
+      <w:color w:val="365F91" w:themeColor="accent1" w:themeShade="BF"/>
       <w:sz w:val="28"/>
       <w:szCs w:val="28"/>
     </w:rPr>
   </w:style>
-  <w:style w:type="paragraph" w:styleId="TOCHeading">
+  <w:style w:type="paragraph" w:styleId="En-ttedetabledesmatires">
     <w:name w:val="TOC Heading"/>
-    <w:basedOn w:val="Heading1"/>
+    <w:basedOn w:val="Titre1"/>
     <w:next w:val="Normal"/>
     <w:uiPriority w:val="39"/>
     <w:semiHidden/>
@@ -15385,10 +15418,10 @@
       <w:lang w:val="en-US"/>
     </w:rPr>
   </w:style>
-  <w:style w:type="paragraph" w:styleId="BalloonText">
+  <w:style w:type="paragraph" w:styleId="Textedebulles">
     <w:name w:val="Balloon Text"/>
     <w:basedOn w:val="Normal"/>
-    <w:link w:val="BalloonTextChar"/>
+    <w:link w:val="TextedebullesCar"/>
     <w:uiPriority w:val="99"/>
     <w:semiHidden/>
     <w:unhideWhenUsed/>
@@ -15402,10 +15435,10 @@
       <w:szCs w:val="16"/>
     </w:rPr>
   </w:style>
-  <w:style w:type="character" w:customStyle="1" w:styleId="BalloonTextChar">
-    <w:name w:val="Balloon Text Char"/>
-    <w:basedOn w:val="DefaultParagraphFont"/>
-    <w:link w:val="BalloonText"/>
+  <w:style w:type="character" w:customStyle="1" w:styleId="TextedebullesCar">
+    <w:name w:val="Texte de bulles Car"/>
+    <w:basedOn w:val="Policepardfaut"/>
+    <w:link w:val="Textedebulles"/>
     <w:uiPriority w:val="99"/>
     <w:semiHidden/>
     <w:rsid w:val="00727006"/>
@@ -15415,9 +15448,9 @@
       <w:szCs w:val="16"/>
     </w:rPr>
   </w:style>
-  <w:style w:type="character" w:styleId="Hyperlink">
+  <w:style w:type="character" w:styleId="Lienhypertexte">
     <w:name w:val="Hyperlink"/>
-    <w:basedOn w:val="DefaultParagraphFont"/>
+    <w:basedOn w:val="Policepardfaut"/>
     <w:uiPriority w:val="99"/>
     <w:unhideWhenUsed/>
     <w:rsid w:val="00727006"/>
@@ -15426,9 +15459,9 @@
       <w:u w:val="single"/>
     </w:rPr>
   </w:style>
-  <w:style w:type="table" w:styleId="TableGrid">
+  <w:style w:type="table" w:styleId="Grilledutableau">
     <w:name w:val="Table Grid"/>
-    <w:basedOn w:val="TableNormal"/>
+    <w:basedOn w:val="TableauNormal"/>
     <w:uiPriority w:val="59"/>
     <w:rsid w:val="00D95EA2"/>
     <w:pPr>
@@ -15465,11 +15498,11 @@
       <w:lang w:val="en-US"/>
     </w:rPr>
   </w:style>
-  <w:style w:type="paragraph" w:styleId="Subtitle">
+  <w:style w:type="paragraph" w:styleId="Sous-titre">
     <w:name w:val="Subtitle"/>
     <w:basedOn w:val="Normal"/>
     <w:next w:val="Normal"/>
-    <w:link w:val="SubtitleChar"/>
+    <w:link w:val="Sous-titreCar"/>
     <w:uiPriority w:val="11"/>
     <w:qFormat/>
     <w:rsid w:val="00643638"/>
@@ -15488,10 +15521,10 @@
       <w:szCs w:val="24"/>
     </w:rPr>
   </w:style>
-  <w:style w:type="character" w:customStyle="1" w:styleId="SubtitleChar">
-    <w:name w:val="Subtitle Char"/>
-    <w:basedOn w:val="DefaultParagraphFont"/>
-    <w:link w:val="Subtitle"/>
+  <w:style w:type="character" w:customStyle="1" w:styleId="Sous-titreCar">
+    <w:name w:val="Sous-titre Car"/>
+    <w:basedOn w:val="Policepardfaut"/>
+    <w:link w:val="Sous-titre"/>
     <w:uiPriority w:val="11"/>
     <w:rsid w:val="00643638"/>
     <w:rPr>
@@ -15504,10 +15537,10 @@
       <w:szCs w:val="24"/>
     </w:rPr>
   </w:style>
-  <w:style w:type="character" w:customStyle="1" w:styleId="Heading2Char">
-    <w:name w:val="Heading 2 Char"/>
-    <w:basedOn w:val="DefaultParagraphFont"/>
-    <w:link w:val="Heading2"/>
+  <w:style w:type="character" w:customStyle="1" w:styleId="Titre2Car">
+    <w:name w:val="Titre 2 Car"/>
+    <w:basedOn w:val="Policepardfaut"/>
+    <w:link w:val="Titre2"/>
     <w:uiPriority w:val="9"/>
     <w:rsid w:val="00643638"/>
     <w:rPr>
@@ -15519,10 +15552,10 @@
       <w:szCs w:val="26"/>
     </w:rPr>
   </w:style>
-  <w:style w:type="character" w:customStyle="1" w:styleId="Heading3Char">
-    <w:name w:val="Heading 3 Char"/>
-    <w:basedOn w:val="DefaultParagraphFont"/>
-    <w:link w:val="Heading3"/>
+  <w:style w:type="character" w:customStyle="1" w:styleId="Titre3Car">
+    <w:name w:val="Titre 3 Car"/>
+    <w:basedOn w:val="Policepardfaut"/>
+    <w:link w:val="Titre3"/>
     <w:uiPriority w:val="9"/>
     <w:rsid w:val="00643638"/>
     <w:rPr>
@@ -15532,10 +15565,10 @@
       <w:color w:val="4F81BD" w:themeColor="accent1"/>
     </w:rPr>
   </w:style>
-  <w:style w:type="character" w:customStyle="1" w:styleId="Heading4Char">
-    <w:name w:val="Heading 4 Char"/>
-    <w:basedOn w:val="DefaultParagraphFont"/>
-    <w:link w:val="Heading4"/>
+  <w:style w:type="character" w:customStyle="1" w:styleId="Titre4Car">
+    <w:name w:val="Titre 4 Car"/>
+    <w:basedOn w:val="Policepardfaut"/>
+    <w:link w:val="Titre4"/>
     <w:uiPriority w:val="9"/>
     <w:rsid w:val="00CA3739"/>
     <w:rPr>
@@ -15547,7 +15580,7 @@
       <w:color w:val="4F81BD" w:themeColor="accent1"/>
     </w:rPr>
   </w:style>
-  <w:style w:type="paragraph" w:styleId="TOC1">
+  <w:style w:type="paragraph" w:styleId="TM1">
     <w:name w:val="toc 1"/>
     <w:basedOn w:val="Normal"/>
     <w:next w:val="Normal"/>
@@ -15559,7 +15592,7 @@
       <w:spacing w:after="100"/>
     </w:pPr>
   </w:style>
-  <w:style w:type="paragraph" w:styleId="TOC2">
+  <w:style w:type="paragraph" w:styleId="TM2">
     <w:name w:val="toc 2"/>
     <w:basedOn w:val="Normal"/>
     <w:next w:val="Normal"/>
@@ -15572,7 +15605,7 @@
       <w:ind w:left="220"/>
     </w:pPr>
   </w:style>
-  <w:style w:type="paragraph" w:styleId="TOC3">
+  <w:style w:type="paragraph" w:styleId="TM3">
     <w:name w:val="toc 3"/>
     <w:basedOn w:val="Normal"/>
     <w:next w:val="Normal"/>
@@ -16163,34 +16196,34 @@
         <a:sysClr val="window" lastClr="FFFFFF"/>
       </a:lt1>
       <a:dk2>
-        <a:srgbClr xmlns:mc="http://schemas.openxmlformats.org/markup-compatibility/2006" xmlns:a14="http://schemas.microsoft.com/office/drawing/2010/main" val="1F497D" mc:Ignorable=""/>
+        <a:srgbClr val="1F497D"/>
       </a:dk2>
       <a:lt2>
-        <a:srgbClr xmlns:mc="http://schemas.openxmlformats.org/markup-compatibility/2006" xmlns:a14="http://schemas.microsoft.com/office/drawing/2010/main" val="EEECE1" mc:Ignorable=""/>
+        <a:srgbClr val="EEECE1"/>
       </a:lt2>
       <a:accent1>
-        <a:srgbClr xmlns:mc="http://schemas.openxmlformats.org/markup-compatibility/2006" xmlns:a14="http://schemas.microsoft.com/office/drawing/2010/main" val="4F81BD" mc:Ignorable=""/>
+        <a:srgbClr val="4F81BD"/>
       </a:accent1>
       <a:accent2>
-        <a:srgbClr xmlns:mc="http://schemas.openxmlformats.org/markup-compatibility/2006" xmlns:a14="http://schemas.microsoft.com/office/drawing/2010/main" val="C0504D" mc:Ignorable=""/>
+        <a:srgbClr val="C0504D"/>
       </a:accent2>
       <a:accent3>
-        <a:srgbClr xmlns:mc="http://schemas.openxmlformats.org/markup-compatibility/2006" xmlns:a14="http://schemas.microsoft.com/office/drawing/2010/main" val="9BBB59" mc:Ignorable=""/>
+        <a:srgbClr val="9BBB59"/>
       </a:accent3>
       <a:accent4>
-        <a:srgbClr xmlns:mc="http://schemas.openxmlformats.org/markup-compatibility/2006" xmlns:a14="http://schemas.microsoft.com/office/drawing/2010/main" val="8064A2" mc:Ignorable=""/>
+        <a:srgbClr val="8064A2"/>
       </a:accent4>
       <a:accent5>
-        <a:srgbClr xmlns:mc="http://schemas.openxmlformats.org/markup-compatibility/2006" xmlns:a14="http://schemas.microsoft.com/office/drawing/2010/main" val="4BACC6" mc:Ignorable=""/>
+        <a:srgbClr val="4BACC6"/>
       </a:accent5>
       <a:accent6>
-        <a:srgbClr xmlns:mc="http://schemas.openxmlformats.org/markup-compatibility/2006" xmlns:a14="http://schemas.microsoft.com/office/drawing/2010/main" val="F79646" mc:Ignorable=""/>
+        <a:srgbClr val="F79646"/>
       </a:accent6>
       <a:hlink>
-        <a:srgbClr xmlns:mc="http://schemas.openxmlformats.org/markup-compatibility/2006" xmlns:a14="http://schemas.microsoft.com/office/drawing/2010/main" val="0000FF" mc:Ignorable=""/>
+        <a:srgbClr val="0000FF"/>
       </a:hlink>
       <a:folHlink>
-        <a:srgbClr xmlns:mc="http://schemas.openxmlformats.org/markup-compatibility/2006" xmlns:a14="http://schemas.microsoft.com/office/drawing/2010/main" val="800080" mc:Ignorable=""/>
+        <a:srgbClr val="800080"/>
       </a:folHlink>
     </a:clrScheme>
     <a:fontScheme name="Office">
@@ -16344,7 +16377,7 @@
         <a:effectStyle>
           <a:effectLst>
             <a:outerShdw blurRad="40000" dist="20000" dir="5400000" rotWithShape="0">
-              <a:srgbClr xmlns:mc="http://schemas.openxmlformats.org/markup-compatibility/2006" xmlns:a14="http://schemas.microsoft.com/office/drawing/2010/main" val="000000" mc:Ignorable="">
+              <a:srgbClr val="000000">
                 <a:alpha val="38000"/>
               </a:srgbClr>
             </a:outerShdw>
@@ -16353,7 +16386,7 @@
         <a:effectStyle>
           <a:effectLst>
             <a:outerShdw blurRad="40000" dist="23000" dir="5400000" rotWithShape="0">
-              <a:srgbClr xmlns:mc="http://schemas.openxmlformats.org/markup-compatibility/2006" xmlns:a14="http://schemas.microsoft.com/office/drawing/2010/main" val="000000" mc:Ignorable="">
+              <a:srgbClr val="000000">
                 <a:alpha val="35000"/>
               </a:srgbClr>
             </a:outerShdw>
@@ -16362,7 +16395,7 @@
         <a:effectStyle>
           <a:effectLst>
             <a:outerShdw blurRad="40000" dist="23000" dir="5400000" rotWithShape="0">
-              <a:srgbClr xmlns:mc="http://schemas.openxmlformats.org/markup-compatibility/2006" xmlns:a14="http://schemas.microsoft.com/office/drawing/2010/main" val="000000" mc:Ignorable="">
+              <a:srgbClr val="000000">
                 <a:alpha val="35000"/>
               </a:srgbClr>
             </a:outerShdw>
@@ -16442,7 +16475,7 @@
 </file>
 
 <file path=customXml/itemProps1.xml><?xml version="1.0" encoding="utf-8"?>
-<ds:datastoreItem xmlns:ds="http://schemas.openxmlformats.org/officeDocument/2006/customXml" ds:itemID="{C1B0943B-62CA-49A3-A644-4F70150D1B8A}">
+<ds:datastoreItem xmlns:ds="http://schemas.openxmlformats.org/officeDocument/2006/customXml" ds:itemID="{44672458-14B2-4873-93D9-DAE207715984}">
   <ds:schemaRefs>
     <ds:schemaRef ds:uri="http://schemas.openxmlformats.org/officeDocument/2006/bibliography"/>
   </ds:schemaRefs>

</xml_diff>